<commit_message>
Readme, report done, slight changes to my code
Added my name to the readme, did my part of the report, and changed a few things in my parts of the code, include grammar corrections, and price checking validity.
</commit_message>
<xml_diff>
--- a/Report.docx
+++ b/Report.docx
@@ -18,6 +18,47 @@
     </w:p>
     <w:p>
       <w:r>
+        <w:t>Login</w:t>
+      </w:r>
+    </w:p>
+    <w:p>
+      <w:pPr>
+        <w:pStyle w:val="ListParagraph"/>
+        <w:numPr>
+          <w:ilvl w:val="0"/>
+          <w:numId w:val="5"/>
+        </w:numPr>
+      </w:pPr>
+      <w:r>
+        <w:t>Specify login or register account</w:t>
+      </w:r>
+    </w:p>
+    <w:p>
+      <w:pPr>
+        <w:pStyle w:val="ListParagraph"/>
+        <w:numPr>
+          <w:ilvl w:val="0"/>
+          <w:numId w:val="5"/>
+        </w:numPr>
+      </w:pPr>
+      <w:r>
+        <w:t>If logging in, enter case insensitive username, followed by case sensitive password</w:t>
+      </w:r>
+    </w:p>
+    <w:p>
+      <w:pPr>
+        <w:pStyle w:val="ListParagraph"/>
+        <w:numPr>
+          <w:ilvl w:val="0"/>
+          <w:numId w:val="5"/>
+        </w:numPr>
+      </w:pPr>
+      <w:r>
+        <w:t>If Registering, enter registration information and case sensitive password</w:t>
+      </w:r>
+    </w:p>
+    <w:p>
+      <w:r>
         <w:t>Search</w:t>
       </w:r>
     </w:p>
@@ -138,6 +179,120 @@
         <w:t xml:space="preserve"> destinations, enter y and you can search for a location with the same system for the destination and source locations. If you want to keep adding more, keep hitting y when prompted.</w:t>
       </w:r>
     </w:p>
+    <w:p>
+      <w:r>
+        <w:t>Post a ride request</w:t>
+      </w:r>
+    </w:p>
+    <w:p>
+      <w:pPr>
+        <w:pStyle w:val="ListParagraph"/>
+        <w:numPr>
+          <w:ilvl w:val="0"/>
+          <w:numId w:val="6"/>
+        </w:numPr>
+      </w:pPr>
+      <w:r>
+        <w:t>Enter ride request date</w:t>
+      </w:r>
+    </w:p>
+    <w:p>
+      <w:pPr>
+        <w:pStyle w:val="ListParagraph"/>
+        <w:numPr>
+          <w:ilvl w:val="0"/>
+          <w:numId w:val="6"/>
+        </w:numPr>
+      </w:pPr>
+      <w:r>
+        <w:t>Enter a pickup location code</w:t>
+      </w:r>
+    </w:p>
+    <w:p>
+      <w:pPr>
+        <w:pStyle w:val="ListParagraph"/>
+        <w:numPr>
+          <w:ilvl w:val="0"/>
+          <w:numId w:val="6"/>
+        </w:numPr>
+      </w:pPr>
+      <w:r>
+        <w:t xml:space="preserve">Enter a </w:t>
+      </w:r>
+      <w:proofErr w:type="spellStart"/>
+      <w:r>
+        <w:t>dropoff</w:t>
+      </w:r>
+      <w:proofErr w:type="spellEnd"/>
+      <w:r>
+        <w:t xml:space="preserve"> location code</w:t>
+      </w:r>
+    </w:p>
+    <w:p>
+      <w:pPr>
+        <w:pStyle w:val="ListParagraph"/>
+        <w:numPr>
+          <w:ilvl w:val="0"/>
+          <w:numId w:val="6"/>
+        </w:numPr>
+      </w:pPr>
+      <w:r>
+        <w:t>Enter the price you’re willing to pay per seat</w:t>
+      </w:r>
+    </w:p>
+    <w:p>
+      <w:pPr>
+        <w:pStyle w:val="ListParagraph"/>
+        <w:numPr>
+          <w:ilvl w:val="0"/>
+          <w:numId w:val="6"/>
+        </w:numPr>
+      </w:pPr>
+      <w:r>
+        <w:t>If all are valid, the ride request will be posted</w:t>
+      </w:r>
+    </w:p>
+    <w:p>
+      <w:r>
+        <w:t>Search and delete ride requests</w:t>
+      </w:r>
+    </w:p>
+    <w:p>
+      <w:pPr>
+        <w:pStyle w:val="ListParagraph"/>
+        <w:numPr>
+          <w:ilvl w:val="0"/>
+          <w:numId w:val="7"/>
+        </w:numPr>
+      </w:pPr>
+      <w:r>
+        <w:t>Up to 5 requests are shown</w:t>
+      </w:r>
+    </w:p>
+    <w:p>
+      <w:pPr>
+        <w:pStyle w:val="ListParagraph"/>
+        <w:numPr>
+          <w:ilvl w:val="0"/>
+          <w:numId w:val="7"/>
+        </w:numPr>
+      </w:pPr>
+      <w:r>
+        <w:t>Enter “y” to see 5 more rides, or enter anything else to skip</w:t>
+      </w:r>
+    </w:p>
+    <w:p>
+      <w:pPr>
+        <w:pStyle w:val="ListParagraph"/>
+        <w:numPr>
+          <w:ilvl w:val="0"/>
+          <w:numId w:val="7"/>
+        </w:numPr>
+      </w:pPr>
+      <w:r>
+        <w:t>Enter the ride id of the ride you wish to delete, if not, enter anything else</w:t>
+      </w:r>
+    </w:p>
     <w:p/>
     <w:p>
       <w:r>
@@ -189,12 +344,56 @@
         </w:numPr>
       </w:pPr>
       <w:r>
+        <w:lastRenderedPageBreak/>
         <w:t xml:space="preserve">search: Lets the user search for a ride given 3 keywords maximum. If they find a </w:t>
       </w:r>
       <w:r>
         <w:t>ride that they like, they can message the ride driver through the system.</w:t>
       </w:r>
     </w:p>
+    <w:p>
+      <w:pPr>
+        <w:pStyle w:val="ListParagraph"/>
+        <w:numPr>
+          <w:ilvl w:val="0"/>
+          <w:numId w:val="3"/>
+        </w:numPr>
+      </w:pPr>
+      <w:proofErr w:type="spellStart"/>
+      <w:r>
+        <w:t>Smr</w:t>
+      </w:r>
+      <w:proofErr w:type="spellEnd"/>
+      <w:r>
+        <w:t>: Lets the user see all their ride requests 5 at a time, and they may delete specific requests if they choose</w:t>
+      </w:r>
+    </w:p>
+    <w:p>
+      <w:pPr>
+        <w:pStyle w:val="ListParagraph"/>
+        <w:numPr>
+          <w:ilvl w:val="0"/>
+          <w:numId w:val="3"/>
+        </w:numPr>
+      </w:pPr>
+      <w:r>
+        <w:t>Post</w:t>
+      </w:r>
+      <w:r>
+        <w:t xml:space="preserve"> request</w:t>
+      </w:r>
+      <w:r>
+        <w:t xml:space="preserve">: Lets a user post a new ride request, as long as they provide a date for the ride, a pickup location, a </w:t>
+      </w:r>
+      <w:proofErr w:type="spellStart"/>
+      <w:r>
+        <w:t>dropoff</w:t>
+      </w:r>
+      <w:proofErr w:type="spellEnd"/>
+      <w:r>
+        <w:t xml:space="preserve"> location, and a price per seat willing to be paid.</w:t>
+      </w:r>
+    </w:p>
     <w:p/>
     <w:p>
       <w:r>
@@ -205,6 +404,53 @@
       </w:r>
     </w:p>
     <w:p>
+      <w:proofErr w:type="spellStart"/>
+      <w:r>
+        <w:t>S</w:t>
+      </w:r>
+      <w:r>
+        <w:t>mr</w:t>
+      </w:r>
+      <w:proofErr w:type="spellEnd"/>
+    </w:p>
+    <w:p>
+      <w:pPr>
+        <w:pStyle w:val="ListParagraph"/>
+        <w:numPr>
+          <w:ilvl w:val="0"/>
+          <w:numId w:val="8"/>
+        </w:numPr>
+      </w:pPr>
+      <w:r>
+        <w:t>Logged into multiple accounts, some with no requests, some with less than 5 requests, and some with more than 5 requests, and tested deleting requests on all, and invalid inputs</w:t>
+      </w:r>
+    </w:p>
+    <w:p>
+      <w:r>
+        <w:t>Post request</w:t>
+      </w:r>
+    </w:p>
+    <w:p>
+      <w:pPr>
+        <w:pStyle w:val="ListParagraph"/>
+        <w:numPr>
+          <w:ilvl w:val="0"/>
+          <w:numId w:val="8"/>
+        </w:numPr>
+      </w:pPr>
+      <w:r>
+        <w:t xml:space="preserve">Tested invalid/valid dates, tested invalid/valid pickup and </w:t>
+      </w:r>
+      <w:proofErr w:type="spellStart"/>
+      <w:r>
+        <w:t>dropoff</w:t>
+      </w:r>
+      <w:proofErr w:type="spellEnd"/>
+      <w:r>
+        <w:t xml:space="preserve"> codes, made sure price must be at least $1 and an integer. </w:t>
+      </w:r>
+    </w:p>
+    <w:p>
       <w:r>
         <w:t>Offers</w:t>
       </w:r>
@@ -245,36 +491,52 @@
       </w:r>
       <w:r>
         <w:t>ride.</w:t>
+      </w:r>
+    </w:p>
+    <w:p/>
+    <w:p>
+      <w:r>
+        <w:t>Group work break down</w:t>
+      </w:r>
+      <w:r>
+        <w:t>:</w:t>
+      </w:r>
+    </w:p>
+    <w:p>
+      <w:r>
+        <w:t>Thomas</w:t>
+      </w:r>
+    </w:p>
+    <w:p>
+      <w:pPr>
+        <w:pStyle w:val="ListParagraph"/>
+        <w:numPr>
+          <w:ilvl w:val="0"/>
+          <w:numId w:val="2"/>
+        </w:numPr>
+      </w:pPr>
+      <w:r>
+        <w:t>Offering rides, searching for rides, getting a location from a keyword.</w:t>
+      </w:r>
+    </w:p>
+    <w:p>
+      <w:r>
+        <w:t>Chady</w:t>
+      </w:r>
+    </w:p>
+    <w:p>
+      <w:pPr>
+        <w:pStyle w:val="ListParagraph"/>
+        <w:numPr>
+          <w:ilvl w:val="0"/>
+          <w:numId w:val="8"/>
+        </w:numPr>
+      </w:pPr>
+      <w:r>
+        <w:t>Posting ride requests, searching and deleting ride requests, login and registration, database setup</w:t>
       </w:r>
       <w:bookmarkStart w:id="0" w:name="_GoBack"/>
       <w:bookmarkEnd w:id="0"/>
-    </w:p>
-    <w:p/>
-    <w:p>
-      <w:r>
-        <w:t>Group work break down</w:t>
-      </w:r>
-      <w:r>
-        <w:t>:</w:t>
-      </w:r>
-    </w:p>
-    <w:p>
-      <w:r>
-        <w:lastRenderedPageBreak/>
-        <w:t>Thomas</w:t>
-      </w:r>
-    </w:p>
-    <w:p>
-      <w:pPr>
-        <w:pStyle w:val="ListParagraph"/>
-        <w:numPr>
-          <w:ilvl w:val="0"/>
-          <w:numId w:val="2"/>
-        </w:numPr>
-      </w:pPr>
-      <w:r>
-        <w:t>Offering rides, searching for rides, getting a location from a keyword.</w:t>
-      </w:r>
     </w:p>
     <w:sectPr>
       <w:pgSz w:w="12240" w:h="15840"/>
@@ -513,6 +775,571 @@
     </w:lvl>
   </w:abstractNum>
   <w:abstractNum w:abstractNumId="2" w15:restartNumberingAfterBreak="0">
+    <w:nsid w:val="2EE11799"/>
+    <w:multiLevelType w:val="hybridMultilevel"/>
+    <w:tmpl w:val="F086F290"/>
+    <w:lvl w:ilvl="0" w:tplc="04090001">
+      <w:start w:val="1"/>
+      <w:numFmt w:val="bullet"/>
+      <w:lvlText w:val=""/>
+      <w:lvlJc w:val="left"/>
+      <w:pPr>
+        <w:ind w:left="720" w:hanging="360"/>
+      </w:pPr>
+      <w:rPr>
+        <w:rFonts w:ascii="Symbol" w:hAnsi="Symbol" w:hint="default"/>
+      </w:rPr>
+    </w:lvl>
+    <w:lvl w:ilvl="1" w:tplc="04090003" w:tentative="1">
+      <w:start w:val="1"/>
+      <w:numFmt w:val="bullet"/>
+      <w:lvlText w:val="o"/>
+      <w:lvlJc w:val="left"/>
+      <w:pPr>
+        <w:ind w:left="1440" w:hanging="360"/>
+      </w:pPr>
+      <w:rPr>
+        <w:rFonts w:ascii="Courier New" w:hAnsi="Courier New" w:cs="Courier New" w:hint="default"/>
+      </w:rPr>
+    </w:lvl>
+    <w:lvl w:ilvl="2" w:tplc="04090005" w:tentative="1">
+      <w:start w:val="1"/>
+      <w:numFmt w:val="bullet"/>
+      <w:lvlText w:val=""/>
+      <w:lvlJc w:val="left"/>
+      <w:pPr>
+        <w:ind w:left="2160" w:hanging="360"/>
+      </w:pPr>
+      <w:rPr>
+        <w:rFonts w:ascii="Wingdings" w:hAnsi="Wingdings" w:hint="default"/>
+      </w:rPr>
+    </w:lvl>
+    <w:lvl w:ilvl="3" w:tplc="04090001" w:tentative="1">
+      <w:start w:val="1"/>
+      <w:numFmt w:val="bullet"/>
+      <w:lvlText w:val=""/>
+      <w:lvlJc w:val="left"/>
+      <w:pPr>
+        <w:ind w:left="2880" w:hanging="360"/>
+      </w:pPr>
+      <w:rPr>
+        <w:rFonts w:ascii="Symbol" w:hAnsi="Symbol" w:hint="default"/>
+      </w:rPr>
+    </w:lvl>
+    <w:lvl w:ilvl="4" w:tplc="04090003" w:tentative="1">
+      <w:start w:val="1"/>
+      <w:numFmt w:val="bullet"/>
+      <w:lvlText w:val="o"/>
+      <w:lvlJc w:val="left"/>
+      <w:pPr>
+        <w:ind w:left="3600" w:hanging="360"/>
+      </w:pPr>
+      <w:rPr>
+        <w:rFonts w:ascii="Courier New" w:hAnsi="Courier New" w:cs="Courier New" w:hint="default"/>
+      </w:rPr>
+    </w:lvl>
+    <w:lvl w:ilvl="5" w:tplc="04090005" w:tentative="1">
+      <w:start w:val="1"/>
+      <w:numFmt w:val="bullet"/>
+      <w:lvlText w:val=""/>
+      <w:lvlJc w:val="left"/>
+      <w:pPr>
+        <w:ind w:left="4320" w:hanging="360"/>
+      </w:pPr>
+      <w:rPr>
+        <w:rFonts w:ascii="Wingdings" w:hAnsi="Wingdings" w:hint="default"/>
+      </w:rPr>
+    </w:lvl>
+    <w:lvl w:ilvl="6" w:tplc="04090001" w:tentative="1">
+      <w:start w:val="1"/>
+      <w:numFmt w:val="bullet"/>
+      <w:lvlText w:val=""/>
+      <w:lvlJc w:val="left"/>
+      <w:pPr>
+        <w:ind w:left="5040" w:hanging="360"/>
+      </w:pPr>
+      <w:rPr>
+        <w:rFonts w:ascii="Symbol" w:hAnsi="Symbol" w:hint="default"/>
+      </w:rPr>
+    </w:lvl>
+    <w:lvl w:ilvl="7" w:tplc="04090003" w:tentative="1">
+      <w:start w:val="1"/>
+      <w:numFmt w:val="bullet"/>
+      <w:lvlText w:val="o"/>
+      <w:lvlJc w:val="left"/>
+      <w:pPr>
+        <w:ind w:left="5760" w:hanging="360"/>
+      </w:pPr>
+      <w:rPr>
+        <w:rFonts w:ascii="Courier New" w:hAnsi="Courier New" w:cs="Courier New" w:hint="default"/>
+      </w:rPr>
+    </w:lvl>
+    <w:lvl w:ilvl="8" w:tplc="04090005" w:tentative="1">
+      <w:start w:val="1"/>
+      <w:numFmt w:val="bullet"/>
+      <w:lvlText w:val=""/>
+      <w:lvlJc w:val="left"/>
+      <w:pPr>
+        <w:ind w:left="6480" w:hanging="360"/>
+      </w:pPr>
+      <w:rPr>
+        <w:rFonts w:ascii="Wingdings" w:hAnsi="Wingdings" w:hint="default"/>
+      </w:rPr>
+    </w:lvl>
+  </w:abstractNum>
+  <w:abstractNum w:abstractNumId="3" w15:restartNumberingAfterBreak="0">
+    <w:nsid w:val="336316EB"/>
+    <w:multiLevelType w:val="hybridMultilevel"/>
+    <w:tmpl w:val="D5BADC42"/>
+    <w:lvl w:ilvl="0" w:tplc="04090001">
+      <w:start w:val="1"/>
+      <w:numFmt w:val="bullet"/>
+      <w:lvlText w:val=""/>
+      <w:lvlJc w:val="left"/>
+      <w:pPr>
+        <w:ind w:left="720" w:hanging="360"/>
+      </w:pPr>
+      <w:rPr>
+        <w:rFonts w:ascii="Symbol" w:hAnsi="Symbol" w:hint="default"/>
+      </w:rPr>
+    </w:lvl>
+    <w:lvl w:ilvl="1" w:tplc="04090003" w:tentative="1">
+      <w:start w:val="1"/>
+      <w:numFmt w:val="bullet"/>
+      <w:lvlText w:val="o"/>
+      <w:lvlJc w:val="left"/>
+      <w:pPr>
+        <w:ind w:left="1440" w:hanging="360"/>
+      </w:pPr>
+      <w:rPr>
+        <w:rFonts w:ascii="Courier New" w:hAnsi="Courier New" w:cs="Courier New" w:hint="default"/>
+      </w:rPr>
+    </w:lvl>
+    <w:lvl w:ilvl="2" w:tplc="04090005" w:tentative="1">
+      <w:start w:val="1"/>
+      <w:numFmt w:val="bullet"/>
+      <w:lvlText w:val=""/>
+      <w:lvlJc w:val="left"/>
+      <w:pPr>
+        <w:ind w:left="2160" w:hanging="360"/>
+      </w:pPr>
+      <w:rPr>
+        <w:rFonts w:ascii="Wingdings" w:hAnsi="Wingdings" w:hint="default"/>
+      </w:rPr>
+    </w:lvl>
+    <w:lvl w:ilvl="3" w:tplc="04090001" w:tentative="1">
+      <w:start w:val="1"/>
+      <w:numFmt w:val="bullet"/>
+      <w:lvlText w:val=""/>
+      <w:lvlJc w:val="left"/>
+      <w:pPr>
+        <w:ind w:left="2880" w:hanging="360"/>
+      </w:pPr>
+      <w:rPr>
+        <w:rFonts w:ascii="Symbol" w:hAnsi="Symbol" w:hint="default"/>
+      </w:rPr>
+    </w:lvl>
+    <w:lvl w:ilvl="4" w:tplc="04090003" w:tentative="1">
+      <w:start w:val="1"/>
+      <w:numFmt w:val="bullet"/>
+      <w:lvlText w:val="o"/>
+      <w:lvlJc w:val="left"/>
+      <w:pPr>
+        <w:ind w:left="3600" w:hanging="360"/>
+      </w:pPr>
+      <w:rPr>
+        <w:rFonts w:ascii="Courier New" w:hAnsi="Courier New" w:cs="Courier New" w:hint="default"/>
+      </w:rPr>
+    </w:lvl>
+    <w:lvl w:ilvl="5" w:tplc="04090005" w:tentative="1">
+      <w:start w:val="1"/>
+      <w:numFmt w:val="bullet"/>
+      <w:lvlText w:val=""/>
+      <w:lvlJc w:val="left"/>
+      <w:pPr>
+        <w:ind w:left="4320" w:hanging="360"/>
+      </w:pPr>
+      <w:rPr>
+        <w:rFonts w:ascii="Wingdings" w:hAnsi="Wingdings" w:hint="default"/>
+      </w:rPr>
+    </w:lvl>
+    <w:lvl w:ilvl="6" w:tplc="04090001" w:tentative="1">
+      <w:start w:val="1"/>
+      <w:numFmt w:val="bullet"/>
+      <w:lvlText w:val=""/>
+      <w:lvlJc w:val="left"/>
+      <w:pPr>
+        <w:ind w:left="5040" w:hanging="360"/>
+      </w:pPr>
+      <w:rPr>
+        <w:rFonts w:ascii="Symbol" w:hAnsi="Symbol" w:hint="default"/>
+      </w:rPr>
+    </w:lvl>
+    <w:lvl w:ilvl="7" w:tplc="04090003" w:tentative="1">
+      <w:start w:val="1"/>
+      <w:numFmt w:val="bullet"/>
+      <w:lvlText w:val="o"/>
+      <w:lvlJc w:val="left"/>
+      <w:pPr>
+        <w:ind w:left="5760" w:hanging="360"/>
+      </w:pPr>
+      <w:rPr>
+        <w:rFonts w:ascii="Courier New" w:hAnsi="Courier New" w:cs="Courier New" w:hint="default"/>
+      </w:rPr>
+    </w:lvl>
+    <w:lvl w:ilvl="8" w:tplc="04090005" w:tentative="1">
+      <w:start w:val="1"/>
+      <w:numFmt w:val="bullet"/>
+      <w:lvlText w:val=""/>
+      <w:lvlJc w:val="left"/>
+      <w:pPr>
+        <w:ind w:left="6480" w:hanging="360"/>
+      </w:pPr>
+      <w:rPr>
+        <w:rFonts w:ascii="Wingdings" w:hAnsi="Wingdings" w:hint="default"/>
+      </w:rPr>
+    </w:lvl>
+  </w:abstractNum>
+  <w:abstractNum w:abstractNumId="4" w15:restartNumberingAfterBreak="0">
+    <w:nsid w:val="47251609"/>
+    <w:multiLevelType w:val="hybridMultilevel"/>
+    <w:tmpl w:val="17E4F748"/>
+    <w:lvl w:ilvl="0" w:tplc="04090001">
+      <w:start w:val="1"/>
+      <w:numFmt w:val="bullet"/>
+      <w:lvlText w:val=""/>
+      <w:lvlJc w:val="left"/>
+      <w:pPr>
+        <w:ind w:left="720" w:hanging="360"/>
+      </w:pPr>
+      <w:rPr>
+        <w:rFonts w:ascii="Symbol" w:hAnsi="Symbol" w:hint="default"/>
+      </w:rPr>
+    </w:lvl>
+    <w:lvl w:ilvl="1" w:tplc="04090003" w:tentative="1">
+      <w:start w:val="1"/>
+      <w:numFmt w:val="bullet"/>
+      <w:lvlText w:val="o"/>
+      <w:lvlJc w:val="left"/>
+      <w:pPr>
+        <w:ind w:left="1440" w:hanging="360"/>
+      </w:pPr>
+      <w:rPr>
+        <w:rFonts w:ascii="Courier New" w:hAnsi="Courier New" w:cs="Courier New" w:hint="default"/>
+      </w:rPr>
+    </w:lvl>
+    <w:lvl w:ilvl="2" w:tplc="04090005" w:tentative="1">
+      <w:start w:val="1"/>
+      <w:numFmt w:val="bullet"/>
+      <w:lvlText w:val=""/>
+      <w:lvlJc w:val="left"/>
+      <w:pPr>
+        <w:ind w:left="2160" w:hanging="360"/>
+      </w:pPr>
+      <w:rPr>
+        <w:rFonts w:ascii="Wingdings" w:hAnsi="Wingdings" w:hint="default"/>
+      </w:rPr>
+    </w:lvl>
+    <w:lvl w:ilvl="3" w:tplc="04090001" w:tentative="1">
+      <w:start w:val="1"/>
+      <w:numFmt w:val="bullet"/>
+      <w:lvlText w:val=""/>
+      <w:lvlJc w:val="left"/>
+      <w:pPr>
+        <w:ind w:left="2880" w:hanging="360"/>
+      </w:pPr>
+      <w:rPr>
+        <w:rFonts w:ascii="Symbol" w:hAnsi="Symbol" w:hint="default"/>
+      </w:rPr>
+    </w:lvl>
+    <w:lvl w:ilvl="4" w:tplc="04090003" w:tentative="1">
+      <w:start w:val="1"/>
+      <w:numFmt w:val="bullet"/>
+      <w:lvlText w:val="o"/>
+      <w:lvlJc w:val="left"/>
+      <w:pPr>
+        <w:ind w:left="3600" w:hanging="360"/>
+      </w:pPr>
+      <w:rPr>
+        <w:rFonts w:ascii="Courier New" w:hAnsi="Courier New" w:cs="Courier New" w:hint="default"/>
+      </w:rPr>
+    </w:lvl>
+    <w:lvl w:ilvl="5" w:tplc="04090005" w:tentative="1">
+      <w:start w:val="1"/>
+      <w:numFmt w:val="bullet"/>
+      <w:lvlText w:val=""/>
+      <w:lvlJc w:val="left"/>
+      <w:pPr>
+        <w:ind w:left="4320" w:hanging="360"/>
+      </w:pPr>
+      <w:rPr>
+        <w:rFonts w:ascii="Wingdings" w:hAnsi="Wingdings" w:hint="default"/>
+      </w:rPr>
+    </w:lvl>
+    <w:lvl w:ilvl="6" w:tplc="04090001" w:tentative="1">
+      <w:start w:val="1"/>
+      <w:numFmt w:val="bullet"/>
+      <w:lvlText w:val=""/>
+      <w:lvlJc w:val="left"/>
+      <w:pPr>
+        <w:ind w:left="5040" w:hanging="360"/>
+      </w:pPr>
+      <w:rPr>
+        <w:rFonts w:ascii="Symbol" w:hAnsi="Symbol" w:hint="default"/>
+      </w:rPr>
+    </w:lvl>
+    <w:lvl w:ilvl="7" w:tplc="04090003" w:tentative="1">
+      <w:start w:val="1"/>
+      <w:numFmt w:val="bullet"/>
+      <w:lvlText w:val="o"/>
+      <w:lvlJc w:val="left"/>
+      <w:pPr>
+        <w:ind w:left="5760" w:hanging="360"/>
+      </w:pPr>
+      <w:rPr>
+        <w:rFonts w:ascii="Courier New" w:hAnsi="Courier New" w:cs="Courier New" w:hint="default"/>
+      </w:rPr>
+    </w:lvl>
+    <w:lvl w:ilvl="8" w:tplc="04090005" w:tentative="1">
+      <w:start w:val="1"/>
+      <w:numFmt w:val="bullet"/>
+      <w:lvlText w:val=""/>
+      <w:lvlJc w:val="left"/>
+      <w:pPr>
+        <w:ind w:left="6480" w:hanging="360"/>
+      </w:pPr>
+      <w:rPr>
+        <w:rFonts w:ascii="Wingdings" w:hAnsi="Wingdings" w:hint="default"/>
+      </w:rPr>
+    </w:lvl>
+  </w:abstractNum>
+  <w:abstractNum w:abstractNumId="5" w15:restartNumberingAfterBreak="0">
+    <w:nsid w:val="609B5DB7"/>
+    <w:multiLevelType w:val="hybridMultilevel"/>
+    <w:tmpl w:val="E43675B2"/>
+    <w:lvl w:ilvl="0" w:tplc="04090001">
+      <w:start w:val="1"/>
+      <w:numFmt w:val="bullet"/>
+      <w:lvlText w:val=""/>
+      <w:lvlJc w:val="left"/>
+      <w:pPr>
+        <w:ind w:left="720" w:hanging="360"/>
+      </w:pPr>
+      <w:rPr>
+        <w:rFonts w:ascii="Symbol" w:hAnsi="Symbol" w:hint="default"/>
+      </w:rPr>
+    </w:lvl>
+    <w:lvl w:ilvl="1" w:tplc="04090003" w:tentative="1">
+      <w:start w:val="1"/>
+      <w:numFmt w:val="bullet"/>
+      <w:lvlText w:val="o"/>
+      <w:lvlJc w:val="left"/>
+      <w:pPr>
+        <w:ind w:left="1440" w:hanging="360"/>
+      </w:pPr>
+      <w:rPr>
+        <w:rFonts w:ascii="Courier New" w:hAnsi="Courier New" w:cs="Courier New" w:hint="default"/>
+      </w:rPr>
+    </w:lvl>
+    <w:lvl w:ilvl="2" w:tplc="04090005" w:tentative="1">
+      <w:start w:val="1"/>
+      <w:numFmt w:val="bullet"/>
+      <w:lvlText w:val=""/>
+      <w:lvlJc w:val="left"/>
+      <w:pPr>
+        <w:ind w:left="2160" w:hanging="360"/>
+      </w:pPr>
+      <w:rPr>
+        <w:rFonts w:ascii="Wingdings" w:hAnsi="Wingdings" w:hint="default"/>
+      </w:rPr>
+    </w:lvl>
+    <w:lvl w:ilvl="3" w:tplc="04090001" w:tentative="1">
+      <w:start w:val="1"/>
+      <w:numFmt w:val="bullet"/>
+      <w:lvlText w:val=""/>
+      <w:lvlJc w:val="left"/>
+      <w:pPr>
+        <w:ind w:left="2880" w:hanging="360"/>
+      </w:pPr>
+      <w:rPr>
+        <w:rFonts w:ascii="Symbol" w:hAnsi="Symbol" w:hint="default"/>
+      </w:rPr>
+    </w:lvl>
+    <w:lvl w:ilvl="4" w:tplc="04090003" w:tentative="1">
+      <w:start w:val="1"/>
+      <w:numFmt w:val="bullet"/>
+      <w:lvlText w:val="o"/>
+      <w:lvlJc w:val="left"/>
+      <w:pPr>
+        <w:ind w:left="3600" w:hanging="360"/>
+      </w:pPr>
+      <w:rPr>
+        <w:rFonts w:ascii="Courier New" w:hAnsi="Courier New" w:cs="Courier New" w:hint="default"/>
+      </w:rPr>
+    </w:lvl>
+    <w:lvl w:ilvl="5" w:tplc="04090005" w:tentative="1">
+      <w:start w:val="1"/>
+      <w:numFmt w:val="bullet"/>
+      <w:lvlText w:val=""/>
+      <w:lvlJc w:val="left"/>
+      <w:pPr>
+        <w:ind w:left="4320" w:hanging="360"/>
+      </w:pPr>
+      <w:rPr>
+        <w:rFonts w:ascii="Wingdings" w:hAnsi="Wingdings" w:hint="default"/>
+      </w:rPr>
+    </w:lvl>
+    <w:lvl w:ilvl="6" w:tplc="04090001" w:tentative="1">
+      <w:start w:val="1"/>
+      <w:numFmt w:val="bullet"/>
+      <w:lvlText w:val=""/>
+      <w:lvlJc w:val="left"/>
+      <w:pPr>
+        <w:ind w:left="5040" w:hanging="360"/>
+      </w:pPr>
+      <w:rPr>
+        <w:rFonts w:ascii="Symbol" w:hAnsi="Symbol" w:hint="default"/>
+      </w:rPr>
+    </w:lvl>
+    <w:lvl w:ilvl="7" w:tplc="04090003" w:tentative="1">
+      <w:start w:val="1"/>
+      <w:numFmt w:val="bullet"/>
+      <w:lvlText w:val="o"/>
+      <w:lvlJc w:val="left"/>
+      <w:pPr>
+        <w:ind w:left="5760" w:hanging="360"/>
+      </w:pPr>
+      <w:rPr>
+        <w:rFonts w:ascii="Courier New" w:hAnsi="Courier New" w:cs="Courier New" w:hint="default"/>
+      </w:rPr>
+    </w:lvl>
+    <w:lvl w:ilvl="8" w:tplc="04090005" w:tentative="1">
+      <w:start w:val="1"/>
+      <w:numFmt w:val="bullet"/>
+      <w:lvlText w:val=""/>
+      <w:lvlJc w:val="left"/>
+      <w:pPr>
+        <w:ind w:left="6480" w:hanging="360"/>
+      </w:pPr>
+      <w:rPr>
+        <w:rFonts w:ascii="Wingdings" w:hAnsi="Wingdings" w:hint="default"/>
+      </w:rPr>
+    </w:lvl>
+  </w:abstractNum>
+  <w:abstractNum w:abstractNumId="6" w15:restartNumberingAfterBreak="0">
+    <w:nsid w:val="762545BB"/>
+    <w:multiLevelType w:val="hybridMultilevel"/>
+    <w:tmpl w:val="3A80C2A6"/>
+    <w:lvl w:ilvl="0" w:tplc="04090001">
+      <w:start w:val="1"/>
+      <w:numFmt w:val="bullet"/>
+      <w:lvlText w:val=""/>
+      <w:lvlJc w:val="left"/>
+      <w:pPr>
+        <w:ind w:left="720" w:hanging="360"/>
+      </w:pPr>
+      <w:rPr>
+        <w:rFonts w:ascii="Symbol" w:hAnsi="Symbol" w:hint="default"/>
+      </w:rPr>
+    </w:lvl>
+    <w:lvl w:ilvl="1" w:tplc="04090003" w:tentative="1">
+      <w:start w:val="1"/>
+      <w:numFmt w:val="bullet"/>
+      <w:lvlText w:val="o"/>
+      <w:lvlJc w:val="left"/>
+      <w:pPr>
+        <w:ind w:left="1440" w:hanging="360"/>
+      </w:pPr>
+      <w:rPr>
+        <w:rFonts w:ascii="Courier New" w:hAnsi="Courier New" w:cs="Courier New" w:hint="default"/>
+      </w:rPr>
+    </w:lvl>
+    <w:lvl w:ilvl="2" w:tplc="04090005" w:tentative="1">
+      <w:start w:val="1"/>
+      <w:numFmt w:val="bullet"/>
+      <w:lvlText w:val=""/>
+      <w:lvlJc w:val="left"/>
+      <w:pPr>
+        <w:ind w:left="2160" w:hanging="360"/>
+      </w:pPr>
+      <w:rPr>
+        <w:rFonts w:ascii="Wingdings" w:hAnsi="Wingdings" w:hint="default"/>
+      </w:rPr>
+    </w:lvl>
+    <w:lvl w:ilvl="3" w:tplc="04090001" w:tentative="1">
+      <w:start w:val="1"/>
+      <w:numFmt w:val="bullet"/>
+      <w:lvlText w:val=""/>
+      <w:lvlJc w:val="left"/>
+      <w:pPr>
+        <w:ind w:left="2880" w:hanging="360"/>
+      </w:pPr>
+      <w:rPr>
+        <w:rFonts w:ascii="Symbol" w:hAnsi="Symbol" w:hint="default"/>
+      </w:rPr>
+    </w:lvl>
+    <w:lvl w:ilvl="4" w:tplc="04090003" w:tentative="1">
+      <w:start w:val="1"/>
+      <w:numFmt w:val="bullet"/>
+      <w:lvlText w:val="o"/>
+      <w:lvlJc w:val="left"/>
+      <w:pPr>
+        <w:ind w:left="3600" w:hanging="360"/>
+      </w:pPr>
+      <w:rPr>
+        <w:rFonts w:ascii="Courier New" w:hAnsi="Courier New" w:cs="Courier New" w:hint="default"/>
+      </w:rPr>
+    </w:lvl>
+    <w:lvl w:ilvl="5" w:tplc="04090005" w:tentative="1">
+      <w:start w:val="1"/>
+      <w:numFmt w:val="bullet"/>
+      <w:lvlText w:val=""/>
+      <w:lvlJc w:val="left"/>
+      <w:pPr>
+        <w:ind w:left="4320" w:hanging="360"/>
+      </w:pPr>
+      <w:rPr>
+        <w:rFonts w:ascii="Wingdings" w:hAnsi="Wingdings" w:hint="default"/>
+      </w:rPr>
+    </w:lvl>
+    <w:lvl w:ilvl="6" w:tplc="04090001" w:tentative="1">
+      <w:start w:val="1"/>
+      <w:numFmt w:val="bullet"/>
+      <w:lvlText w:val=""/>
+      <w:lvlJc w:val="left"/>
+      <w:pPr>
+        <w:ind w:left="5040" w:hanging="360"/>
+      </w:pPr>
+      <w:rPr>
+        <w:rFonts w:ascii="Symbol" w:hAnsi="Symbol" w:hint="default"/>
+      </w:rPr>
+    </w:lvl>
+    <w:lvl w:ilvl="7" w:tplc="04090003" w:tentative="1">
+      <w:start w:val="1"/>
+      <w:numFmt w:val="bullet"/>
+      <w:lvlText w:val="o"/>
+      <w:lvlJc w:val="left"/>
+      <w:pPr>
+        <w:ind w:left="5760" w:hanging="360"/>
+      </w:pPr>
+      <w:rPr>
+        <w:rFonts w:ascii="Courier New" w:hAnsi="Courier New" w:cs="Courier New" w:hint="default"/>
+      </w:rPr>
+    </w:lvl>
+    <w:lvl w:ilvl="8" w:tplc="04090005" w:tentative="1">
+      <w:start w:val="1"/>
+      <w:numFmt w:val="bullet"/>
+      <w:lvlText w:val=""/>
+      <w:lvlJc w:val="left"/>
+      <w:pPr>
+        <w:ind w:left="6480" w:hanging="360"/>
+      </w:pPr>
+      <w:rPr>
+        <w:rFonts w:ascii="Wingdings" w:hAnsi="Wingdings" w:hint="default"/>
+      </w:rPr>
+    </w:lvl>
+  </w:abstractNum>
+  <w:abstractNum w:abstractNumId="7" w15:restartNumberingAfterBreak="0">
     <w:nsid w:val="7C1C211B"/>
     <w:multiLevelType w:val="hybridMultilevel"/>
     <w:tmpl w:val="0A9070D0"/>
@@ -631,7 +1458,22 @@
     <w:abstractNumId w:val="1"/>
   </w:num>
   <w:num w:numId="3">
+    <w:abstractNumId w:val="7"/>
+  </w:num>
+  <w:num w:numId="4">
     <w:abstractNumId w:val="2"/>
+  </w:num>
+  <w:num w:numId="5">
+    <w:abstractNumId w:val="4"/>
+  </w:num>
+  <w:num w:numId="6">
+    <w:abstractNumId w:val="3"/>
+  </w:num>
+  <w:num w:numId="7">
+    <w:abstractNumId w:val="5"/>
+  </w:num>
+  <w:num w:numId="8">
+    <w:abstractNumId w:val="6"/>
   </w:num>
 </w:numbering>
 </file>

</xml_diff>